<commit_message>
Atualizado com novo modelo de justificativa
</commit_message>
<xml_diff>
--- a/Integrantes/Lucasss/Tópico 5 e 6.docx
+++ b/Integrantes/Lucasss/Tópico 5 e 6.docx
@@ -1,6 +1,6 @@
 
 <file path=word/document.xml><?xml version="1.0" encoding="utf-8"?>
-<w:document xmlns:wpc="http://schemas.microsoft.com/office/word/2010/wordprocessingCanvas" xmlns:cx="http://schemas.microsoft.com/office/drawing/2014/chartex" xmlns:cx1="http://schemas.microsoft.com/office/drawing/2015/9/8/chartex" xmlns:mc="http://schemas.openxmlformats.org/markup-compatibility/2006" xmlns:o="urn:schemas-microsoft-com:office:office" xmlns:r="http://schemas.openxmlformats.org/officeDocument/2006/relationships" xmlns:m="http://schemas.openxmlformats.org/officeDocument/2006/math" xmlns:v="urn:schemas-microsoft-com:vml" xmlns:wp14="http://schemas.microsoft.com/office/word/2010/wordprocessingDrawing" xmlns:wp="http://schemas.openxmlformats.org/drawingml/2006/wordprocessingDrawing" xmlns:w10="urn:schemas-microsoft-com:office:word" xmlns:w="http://schemas.openxmlformats.org/wordprocessingml/2006/main" xmlns:w14="http://schemas.microsoft.com/office/word/2010/wordml" xmlns:w15="http://schemas.microsoft.com/office/word/2012/wordml" xmlns:w16se="http://schemas.microsoft.com/office/word/2015/wordml/symex" xmlns:wpg="http://schemas.microsoft.com/office/word/2010/wordprocessingGroup" xmlns:wpi="http://schemas.microsoft.com/office/word/2010/wordprocessingInk" xmlns:wne="http://schemas.microsoft.com/office/word/2006/wordml" xmlns:wps="http://schemas.microsoft.com/office/word/2010/wordprocessingShape" mc:Ignorable="w14 w15 w16se wp14">
+<w:document xmlns:wpc="http://schemas.microsoft.com/office/word/2010/wordprocessingCanvas" xmlns:cx="http://schemas.microsoft.com/office/drawing/2014/chartex" xmlns:cx1="http://schemas.microsoft.com/office/drawing/2015/9/8/chartex" xmlns:cx2="http://schemas.microsoft.com/office/drawing/2015/10/21/chartex" xmlns:cx3="http://schemas.microsoft.com/office/drawing/2016/5/9/chartex" xmlns:cx4="http://schemas.microsoft.com/office/drawing/2016/5/10/chartex" xmlns:cx5="http://schemas.microsoft.com/office/drawing/2016/5/11/chartex" xmlns:cx6="http://schemas.microsoft.com/office/drawing/2016/5/12/chartex" xmlns:cx7="http://schemas.microsoft.com/office/drawing/2016/5/13/chartex" xmlns:cx8="http://schemas.microsoft.com/office/drawing/2016/5/14/chartex" xmlns:mc="http://schemas.openxmlformats.org/markup-compatibility/2006" xmlns:aink="http://schemas.microsoft.com/office/drawing/2016/ink" xmlns:am3d="http://schemas.microsoft.com/office/drawing/2017/model3d" xmlns:o="urn:schemas-microsoft-com:office:office" xmlns:r="http://schemas.openxmlformats.org/officeDocument/2006/relationships" xmlns:m="http://schemas.openxmlformats.org/officeDocument/2006/math" xmlns:v="urn:schemas-microsoft-com:vml" xmlns:wp14="http://schemas.microsoft.com/office/word/2010/wordprocessingDrawing" xmlns:wp="http://schemas.openxmlformats.org/drawingml/2006/wordprocessingDrawing" xmlns:w10="urn:schemas-microsoft-com:office:word" xmlns:w="http://schemas.openxmlformats.org/wordprocessingml/2006/main" xmlns:w14="http://schemas.microsoft.com/office/word/2010/wordml" xmlns:w15="http://schemas.microsoft.com/office/word/2012/wordml" xmlns:w16cid="http://schemas.microsoft.com/office/word/2016/wordml/cid" xmlns:w16se="http://schemas.microsoft.com/office/word/2015/wordml/symex" xmlns:wpg="http://schemas.microsoft.com/office/word/2010/wordprocessingGroup" xmlns:wpi="http://schemas.microsoft.com/office/word/2010/wordprocessingInk" xmlns:wne="http://schemas.microsoft.com/office/word/2006/wordml" xmlns:wps="http://schemas.microsoft.com/office/word/2010/wordprocessingShape" mc:Ignorable="w14 w15 w16se w16cid wp14">
   <w:body>
     <w:p>
       <w:pPr>
@@ -363,106 +363,49 @@
     <w:p>
       <w:pPr>
         <w:spacing w:line="360" w:lineRule="auto"/>
-        <w:jc w:val="both"/>
-        <w:rPr>
-          <w:rFonts w:ascii="Arial" w:hAnsi="Arial" w:cs="Arial"/>
-          <w:bCs/>
-          <w:color w:val="000000" w:themeColor="text1"/>
-          <w:sz w:val="24"/>
+        <w:rPr>
+          <w:rFonts w:cs="Arial"/>
+          <w:bCs/>
+          <w:color w:val="FF0000"/>
           <w:szCs w:val="24"/>
           <w:shd w:val="clear" w:color="auto" w:fill="FFFFFF"/>
         </w:rPr>
       </w:pPr>
       <w:r>
         <w:rPr>
-          <w:rFonts w:ascii="Arial" w:hAnsi="Arial" w:cs="Arial"/>
-          <w:bCs/>
-          <w:color w:val="000000" w:themeColor="text1"/>
-          <w:sz w:val="24"/>
-          <w:szCs w:val="24"/>
-          <w:highlight w:val="yellow"/>
-          <w:shd w:val="clear" w:color="auto" w:fill="FFFFFF"/>
-        </w:rPr>
-        <w:t>Carente em realizações que de fato resolvam ou diminuam este problema</w:t>
-      </w:r>
-      <w:r>
-        <w:rPr>
-          <w:rFonts w:ascii="Arial" w:hAnsi="Arial" w:cs="Arial"/>
-          <w:bCs/>
-          <w:color w:val="000000" w:themeColor="text1"/>
-          <w:sz w:val="24"/>
-          <w:szCs w:val="24"/>
-          <w:highlight w:val="yellow"/>
-          <w:shd w:val="clear" w:color="auto" w:fill="FFFFFF"/>
-        </w:rPr>
-        <w:t xml:space="preserve"> de desperdício de alimentos na etapa de produção</w:t>
-      </w:r>
-      <w:r>
-        <w:rPr>
-          <w:rFonts w:ascii="Arial" w:hAnsi="Arial" w:cs="Arial"/>
-          <w:bCs/>
-          <w:color w:val="000000" w:themeColor="text1"/>
-          <w:sz w:val="24"/>
-          <w:szCs w:val="24"/>
-          <w:highlight w:val="yellow"/>
-          <w:shd w:val="clear" w:color="auto" w:fill="FFFFFF"/>
-        </w:rPr>
-        <w:t xml:space="preserve">, nota-se a grande importância </w:t>
-      </w:r>
-      <w:r>
-        <w:rPr>
-          <w:rFonts w:ascii="Arial" w:hAnsi="Arial" w:cs="Arial"/>
-          <w:bCs/>
-          <w:color w:val="000000" w:themeColor="text1"/>
-          <w:sz w:val="24"/>
-          <w:szCs w:val="24"/>
-          <w:highlight w:val="yellow"/>
-          <w:shd w:val="clear" w:color="auto" w:fill="FFFFFF"/>
-        </w:rPr>
-        <w:t xml:space="preserve">em se </w:t>
-      </w:r>
-      <w:r>
-        <w:rPr>
-          <w:rFonts w:ascii="Arial" w:hAnsi="Arial" w:cs="Arial"/>
-          <w:bCs/>
-          <w:color w:val="000000" w:themeColor="text1"/>
-          <w:sz w:val="24"/>
-          <w:szCs w:val="24"/>
-          <w:highlight w:val="yellow"/>
-          <w:shd w:val="clear" w:color="auto" w:fill="FFFFFF"/>
-        </w:rPr>
-        <w:t>realizar trabalhos relacionados a esta área</w:t>
-      </w:r>
-      <w:r>
-        <w:rPr>
-          <w:rFonts w:ascii="Arial" w:hAnsi="Arial" w:cs="Arial"/>
-          <w:bCs/>
-          <w:color w:val="000000" w:themeColor="text1"/>
-          <w:sz w:val="24"/>
-          <w:szCs w:val="24"/>
-          <w:highlight w:val="yellow"/>
-          <w:shd w:val="clear" w:color="auto" w:fill="FFFFFF"/>
-        </w:rPr>
-        <w:t>.</w:t>
-      </w:r>
-      <w:r>
-        <w:rPr>
-          <w:rFonts w:ascii="Arial" w:hAnsi="Arial" w:cs="Arial"/>
-          <w:bCs/>
-          <w:color w:val="000000" w:themeColor="text1"/>
-          <w:sz w:val="24"/>
-          <w:szCs w:val="24"/>
-          <w:highlight w:val="yellow"/>
-          <w:shd w:val="clear" w:color="auto" w:fill="FFFFFF"/>
-        </w:rPr>
-        <w:t xml:space="preserve"> Por mais, que as melhorias venham com índices pequenos, já é um grande passo em relação ao que vem sendo proposto atualmente.</w:t>
-      </w:r>
-      <w:r>
-        <w:rPr>
-          <w:rFonts w:ascii="Arial" w:hAnsi="Arial" w:cs="Arial"/>
-          <w:bCs/>
-          <w:color w:val="000000" w:themeColor="text1"/>
-          <w:sz w:val="24"/>
+          <w:rFonts w:cs="Arial"/>
+          <w:bCs/>
+          <w:color w:val="FF0000"/>
+          <w:szCs w:val="24"/>
+          <w:shd w:val="clear" w:color="auto" w:fill="FFFFFF"/>
+        </w:rPr>
+        <w:t>Evidenciando o desperdício no mundo e os problemas por ele gerado. Notou-se a importância e a viabilidade de elaborar um projeto de pesquisa e criação de um software com ênfase na diminuição do desperdício de comida auxiliando na otimização da tomada de decisão do quanto de comida produzir.</w:t>
+      </w:r>
+    </w:p>
+    <w:p>
+      <w:pPr>
+        <w:spacing w:line="360" w:lineRule="auto"/>
+        <w:rPr>
+          <w:rFonts w:eastAsia="Calibri"/>
+          <w:color w:val="FF0000"/>
+        </w:rPr>
+      </w:pPr>
+      <w:r>
+        <w:rPr>
+          <w:rFonts w:cs="Arial"/>
+          <w:bCs/>
+          <w:color w:val="FF0000"/>
+          <w:szCs w:val="24"/>
+          <w:shd w:val="clear" w:color="auto" w:fill="FFFFFF"/>
+        </w:rPr>
+        <w:t>Nesse contexto, o trabalho usará de técnicas de inteligência artificial e aprendizado de máquina para que consiga auxiliar de forma muito mais assertiva as tomadas de decisões do gestor da cozinha. Contudo, o estudo de inteligência artificial e</w:t>
+      </w:r>
+      <w:r>
+        <w:rPr>
+          <w:rFonts w:cs="Arial"/>
+          <w:bCs/>
+          <w:i/>
+          <w:color w:val="FF0000"/>
           <w:szCs w:val="24"/>
           <w:shd w:val="clear" w:color="auto" w:fill="FFFFFF"/>
         </w:rPr>
@@ -470,78 +413,24 @@
       </w:r>
       <w:r>
         <w:rPr>
-          <w:rFonts w:ascii="Arial" w:hAnsi="Arial" w:cs="Arial"/>
-          <w:bCs/>
-          <w:i/>
-          <w:color w:val="000000" w:themeColor="text1"/>
-          <w:sz w:val="24"/>
-          <w:szCs w:val="24"/>
-          <w:highlight w:val="green"/>
-          <w:shd w:val="clear" w:color="auto" w:fill="FFFFFF"/>
-        </w:rPr>
-        <w:t>Por mais que haja estudo nessa área</w:t>
-      </w:r>
-      <w:proofErr w:type="gramStart"/>
-      <w:r>
-        <w:rPr>
-          <w:rFonts w:ascii="Arial" w:hAnsi="Arial" w:cs="Arial"/>
-          <w:bCs/>
-          <w:i/>
-          <w:color w:val="000000" w:themeColor="text1"/>
-          <w:sz w:val="24"/>
-          <w:szCs w:val="24"/>
-          <w:highlight w:val="green"/>
-          <w:shd w:val="clear" w:color="auto" w:fill="FFFFFF"/>
-        </w:rPr>
-        <w:t xml:space="preserve"> ....</w:t>
-      </w:r>
-      <w:proofErr w:type="gramEnd"/>
-      <w:r>
-        <w:rPr>
-          <w:rFonts w:ascii="Arial" w:hAnsi="Arial" w:cs="Arial"/>
-          <w:bCs/>
-          <w:i/>
-          <w:color w:val="000000" w:themeColor="text1"/>
-          <w:sz w:val="24"/>
-          <w:szCs w:val="24"/>
-          <w:highlight w:val="green"/>
-          <w:shd w:val="clear" w:color="auto" w:fill="FFFFFF"/>
-        </w:rPr>
-        <w:t>, a busca por soluções inovadoras que melhorem índices sempre são bem-vindas e tornam-se assim importantes para a realização de trabalhos.</w:t>
-      </w:r>
-      <w:r>
-        <w:rPr>
-          <w:rFonts w:ascii="Arial" w:hAnsi="Arial" w:cs="Arial"/>
-          <w:bCs/>
-          <w:color w:val="000000" w:themeColor="text1"/>
-          <w:sz w:val="24"/>
-          <w:szCs w:val="24"/>
-          <w:shd w:val="clear" w:color="auto" w:fill="FFFFFF"/>
-        </w:rPr>
-        <w:t xml:space="preserve"> </w:t>
-      </w:r>
-      <w:r>
-        <w:rPr>
-          <w:rFonts w:ascii="Arial" w:hAnsi="Arial" w:cs="Arial"/>
-          <w:bCs/>
-          <w:color w:val="000000" w:themeColor="text1"/>
-          <w:sz w:val="24"/>
-          <w:szCs w:val="24"/>
-          <w:highlight w:val="green"/>
-          <w:shd w:val="clear" w:color="auto" w:fill="FFFFFF"/>
-        </w:rPr>
-        <w:t>Importante deixar claro o quanto pesquisas relacionadas a este tema é importante tanto empiricamente quanto teoricamente.</w:t>
-      </w:r>
-      <w:r>
-        <w:rPr>
-          <w:rFonts w:ascii="Arial" w:hAnsi="Arial" w:cs="Arial"/>
-          <w:bCs/>
-          <w:color w:val="000000" w:themeColor="text1"/>
-          <w:sz w:val="24"/>
-          <w:szCs w:val="24"/>
-          <w:shd w:val="clear" w:color="auto" w:fill="FFFFFF"/>
-        </w:rPr>
-        <w:t xml:space="preserve"> </w:t>
+          <w:rFonts w:cs="Arial"/>
+          <w:bCs/>
+          <w:iCs/>
+          <w:color w:val="FF0000"/>
+          <w:szCs w:val="24"/>
+          <w:shd w:val="clear" w:color="auto" w:fill="FFFFFF"/>
+        </w:rPr>
+        <w:t>aprendizado de máquina</w:t>
+      </w:r>
+      <w:r>
+        <w:rPr>
+          <w:rFonts w:cs="Arial"/>
+          <w:bCs/>
+          <w:color w:val="FF0000"/>
+          <w:szCs w:val="24"/>
+          <w:shd w:val="clear" w:color="auto" w:fill="FFFFFF"/>
+        </w:rPr>
+        <w:t xml:space="preserve"> é de extrema importância para um Engenheiro da Computação, pois torna possível gerenciar diversas atividades e tomadas de decisões, exigindo o máximo do que as máquinas podem oferecer, melhorando a qualidade de vida, meio ambiente e economia de recursos.</w:t>
       </w:r>
     </w:p>
     <w:p>
@@ -551,127 +440,14 @@
         <w:rPr>
           <w:rFonts w:ascii="Arial" w:hAnsi="Arial" w:cs="Arial"/>
           <w:bCs/>
-          <w:color w:val="000000" w:themeColor="text1"/>
+          <w:color w:val="FF0000"/>
           <w:sz w:val="24"/>
           <w:szCs w:val="24"/>
           <w:shd w:val="clear" w:color="auto" w:fill="FFFFFF"/>
         </w:rPr>
       </w:pPr>
-      <w:r>
-        <w:rPr>
-          <w:rFonts w:ascii="Arial" w:hAnsi="Arial" w:cs="Arial"/>
-          <w:bCs/>
-          <w:color w:val="000000" w:themeColor="text1"/>
-          <w:sz w:val="24"/>
-          <w:szCs w:val="24"/>
-          <w:highlight w:val="yellow"/>
-          <w:shd w:val="clear" w:color="auto" w:fill="FFFFFF"/>
-        </w:rPr>
-        <w:t>Na prática a metodologia aplicada para a previsão de produção de alimento é basicamente baseada na experiência pessoal do gestor da cozinha</w:t>
-      </w:r>
-      <w:r>
-        <w:rPr>
-          <w:rFonts w:ascii="Arial" w:hAnsi="Arial" w:cs="Arial"/>
-          <w:bCs/>
-          <w:color w:val="000000" w:themeColor="text1"/>
-          <w:sz w:val="24"/>
-          <w:szCs w:val="24"/>
-          <w:highlight w:val="yellow"/>
-          <w:shd w:val="clear" w:color="auto" w:fill="FFFFFF"/>
-        </w:rPr>
-        <w:t xml:space="preserve"> (QUEM, QUANDO)</w:t>
-      </w:r>
-      <w:r>
-        <w:rPr>
-          <w:rFonts w:ascii="Arial" w:hAnsi="Arial" w:cs="Arial"/>
-          <w:bCs/>
-          <w:color w:val="000000" w:themeColor="text1"/>
-          <w:sz w:val="24"/>
-          <w:szCs w:val="24"/>
-          <w:highlight w:val="yellow"/>
-          <w:shd w:val="clear" w:color="auto" w:fill="FFFFFF"/>
-        </w:rPr>
-        <w:t>.</w:t>
-      </w:r>
-      <w:r>
-        <w:rPr>
-          <w:rFonts w:ascii="Arial" w:hAnsi="Arial" w:cs="Arial"/>
-          <w:bCs/>
-          <w:color w:val="000000" w:themeColor="text1"/>
-          <w:sz w:val="24"/>
-          <w:szCs w:val="24"/>
-          <w:shd w:val="clear" w:color="auto" w:fill="FFFFFF"/>
-        </w:rPr>
-        <w:t xml:space="preserve"> </w:t>
-      </w:r>
-      <w:r>
-        <w:rPr>
-          <w:rFonts w:ascii="Arial" w:hAnsi="Arial" w:cs="Arial"/>
-          <w:bCs/>
-          <w:color w:val="000000" w:themeColor="text1"/>
-          <w:sz w:val="24"/>
-          <w:szCs w:val="24"/>
-          <w:highlight w:val="green"/>
-          <w:shd w:val="clear" w:color="auto" w:fill="FFFFFF"/>
-        </w:rPr>
-        <w:t>(Introdução)</w:t>
-      </w:r>
-      <w:r>
-        <w:rPr>
-          <w:rFonts w:ascii="Arial" w:hAnsi="Arial" w:cs="Arial"/>
-          <w:bCs/>
-          <w:color w:val="000000" w:themeColor="text1"/>
-          <w:sz w:val="24"/>
-          <w:szCs w:val="24"/>
-          <w:shd w:val="clear" w:color="auto" w:fill="FFFFFF"/>
-        </w:rPr>
-        <w:t>.</w:t>
-      </w:r>
-      <w:r>
-        <w:rPr>
-          <w:rFonts w:ascii="Arial" w:hAnsi="Arial" w:cs="Arial"/>
-          <w:bCs/>
-          <w:color w:val="000000" w:themeColor="text1"/>
-          <w:sz w:val="24"/>
-          <w:szCs w:val="24"/>
-          <w:shd w:val="clear" w:color="auto" w:fill="FFFFFF"/>
-        </w:rPr>
-        <w:t xml:space="preserve"> Que por ser um método exclusivamente baseado em seus conhecimentos, geram margens de erros enormes, causando assim o desperdício por excesso de produção, que são danos não só ao meio ambiente, mas também um desperdício de recursos monetário para a cozinha responsável</w:t>
-      </w:r>
-      <w:r>
-        <w:rPr>
-          <w:rFonts w:ascii="Arial" w:hAnsi="Arial" w:cs="Arial"/>
-          <w:bCs/>
-          <w:color w:val="000000" w:themeColor="text1"/>
-          <w:sz w:val="24"/>
-          <w:szCs w:val="24"/>
-          <w:shd w:val="clear" w:color="auto" w:fill="FFFFFF"/>
-        </w:rPr>
-        <w:t xml:space="preserve"> </w:t>
-      </w:r>
-      <w:r>
-        <w:rPr>
-          <w:rFonts w:ascii="Arial" w:hAnsi="Arial" w:cs="Arial"/>
-          <w:bCs/>
-          <w:color w:val="000000" w:themeColor="text1"/>
-          <w:sz w:val="24"/>
-          <w:szCs w:val="24"/>
-          <w:highlight w:val="yellow"/>
-          <w:shd w:val="clear" w:color="auto" w:fill="FFFFFF"/>
-        </w:rPr>
-        <w:t>(QUEM, QUANDO)</w:t>
-      </w:r>
-      <w:r>
-        <w:rPr>
-          <w:rFonts w:ascii="Arial" w:hAnsi="Arial" w:cs="Arial"/>
-          <w:bCs/>
-          <w:color w:val="000000" w:themeColor="text1"/>
-          <w:sz w:val="24"/>
-          <w:szCs w:val="24"/>
-          <w:shd w:val="clear" w:color="auto" w:fill="FFFFFF"/>
-        </w:rPr>
-        <w:t>. Por isso é importante a quebra desse paradigma, para uma obter uma previsão mais assertiva e concreta na hora da tomada de decisão.</w:t>
-      </w:r>
+      <w:bookmarkStart w:id="0" w:name="_GoBack"/>
+      <w:bookmarkEnd w:id="0"/>
     </w:p>
     <w:p>
       <w:pPr>
@@ -690,117 +466,65 @@
         <w:rPr>
           <w:rFonts w:ascii="Arial" w:hAnsi="Arial" w:cs="Arial"/>
           <w:bCs/>
-          <w:color w:val="000000" w:themeColor="text1"/>
-          <w:sz w:val="24"/>
-          <w:szCs w:val="24"/>
-          <w:shd w:val="clear" w:color="auto" w:fill="FFFFFF"/>
-        </w:rPr>
-        <w:t>Além disso, o estudo de</w:t>
-      </w:r>
-      <w:r>
-        <w:rPr>
-          <w:rFonts w:ascii="Arial" w:hAnsi="Arial" w:cs="Arial"/>
-          <w:bCs/>
-          <w:color w:val="000000" w:themeColor="text1"/>
-          <w:sz w:val="24"/>
-          <w:szCs w:val="24"/>
-          <w:shd w:val="clear" w:color="auto" w:fill="FFFFFF"/>
-        </w:rPr>
-        <w:t xml:space="preserve"> inteligência artificial e</w:t>
-      </w:r>
-      <w:r>
-        <w:rPr>
-          <w:rFonts w:ascii="Arial" w:hAnsi="Arial" w:cs="Arial"/>
-          <w:bCs/>
           <w:i/>
           <w:color w:val="000000" w:themeColor="text1"/>
           <w:sz w:val="24"/>
           <w:szCs w:val="24"/>
+          <w:highlight w:val="green"/>
+          <w:shd w:val="clear" w:color="auto" w:fill="FFFFFF"/>
+        </w:rPr>
+        <w:t xml:space="preserve">Por mais que haja estudo nessa área ...., </w:t>
+      </w:r>
+      <w:proofErr w:type="gramStart"/>
+      <w:r>
+        <w:rPr>
+          <w:rFonts w:ascii="Arial" w:hAnsi="Arial" w:cs="Arial"/>
+          <w:bCs/>
+          <w:i/>
+          <w:color w:val="000000" w:themeColor="text1"/>
+          <w:sz w:val="24"/>
+          <w:szCs w:val="24"/>
+          <w:highlight w:val="green"/>
+          <w:shd w:val="clear" w:color="auto" w:fill="FFFFFF"/>
+        </w:rPr>
+        <w:t>a busca por soluções inovadoras que melhorem índices sempre são bem-vindas e tornam-se</w:t>
+      </w:r>
+      <w:proofErr w:type="gramEnd"/>
+      <w:r>
+        <w:rPr>
+          <w:rFonts w:ascii="Arial" w:hAnsi="Arial" w:cs="Arial"/>
+          <w:bCs/>
+          <w:i/>
+          <w:color w:val="000000" w:themeColor="text1"/>
+          <w:sz w:val="24"/>
+          <w:szCs w:val="24"/>
+          <w:highlight w:val="green"/>
+          <w:shd w:val="clear" w:color="auto" w:fill="FFFFFF"/>
+        </w:rPr>
+        <w:t xml:space="preserve"> assim importantes para a realização de trabalhos.</w:t>
+      </w:r>
+      <w:r>
+        <w:rPr>
+          <w:rFonts w:ascii="Arial" w:hAnsi="Arial" w:cs="Arial"/>
+          <w:bCs/>
+          <w:color w:val="000000" w:themeColor="text1"/>
+          <w:sz w:val="24"/>
+          <w:szCs w:val="24"/>
           <w:shd w:val="clear" w:color="auto" w:fill="FFFFFF"/>
         </w:rPr>
         <w:t xml:space="preserve"> </w:t>
       </w:r>
-      <w:proofErr w:type="spellStart"/>
-      <w:r>
-        <w:rPr>
-          <w:rFonts w:ascii="Arial" w:hAnsi="Arial" w:cs="Arial"/>
-          <w:bCs/>
-          <w:i/>
-          <w:color w:val="000000" w:themeColor="text1"/>
-          <w:sz w:val="24"/>
-          <w:szCs w:val="24"/>
-          <w:shd w:val="clear" w:color="auto" w:fill="FFFFFF"/>
-        </w:rPr>
-        <w:t>Machine</w:t>
-      </w:r>
-      <w:proofErr w:type="spellEnd"/>
-      <w:r>
-        <w:rPr>
-          <w:rFonts w:ascii="Arial" w:hAnsi="Arial" w:cs="Arial"/>
-          <w:bCs/>
-          <w:i/>
-          <w:color w:val="000000" w:themeColor="text1"/>
-          <w:sz w:val="24"/>
-          <w:szCs w:val="24"/>
-          <w:shd w:val="clear" w:color="auto" w:fill="FFFFFF"/>
-        </w:rPr>
-        <w:t xml:space="preserve"> Learning</w:t>
-      </w:r>
-      <w:r>
-        <w:rPr>
-          <w:rFonts w:ascii="Arial" w:hAnsi="Arial" w:cs="Arial"/>
-          <w:bCs/>
-          <w:color w:val="000000" w:themeColor="text1"/>
-          <w:sz w:val="24"/>
-          <w:szCs w:val="24"/>
-          <w:shd w:val="clear" w:color="auto" w:fill="FFFFFF"/>
-        </w:rPr>
-        <w:t xml:space="preserve"> é extremamente importante para um Engenheiro da Computação, pois torna possível </w:t>
-      </w:r>
-      <w:r>
-        <w:rPr>
-          <w:rFonts w:ascii="Arial" w:hAnsi="Arial" w:cs="Arial"/>
-          <w:bCs/>
-          <w:color w:val="000000" w:themeColor="text1"/>
-          <w:sz w:val="24"/>
-          <w:szCs w:val="24"/>
-          <w:shd w:val="clear" w:color="auto" w:fill="FFFFFF"/>
-        </w:rPr>
-        <w:t xml:space="preserve">gerenciar diversas atividades e tomadas de decisões, exigindo o máximo do que as </w:t>
-      </w:r>
-      <w:r>
-        <w:rPr>
-          <w:rFonts w:ascii="Arial" w:hAnsi="Arial" w:cs="Arial"/>
-          <w:bCs/>
-          <w:color w:val="000000" w:themeColor="text1"/>
-          <w:sz w:val="24"/>
-          <w:szCs w:val="24"/>
-          <w:shd w:val="clear" w:color="auto" w:fill="FFFFFF"/>
-        </w:rPr>
-        <w:lastRenderedPageBreak/>
-        <w:t xml:space="preserve">máquinas podem </w:t>
-      </w:r>
-      <w:r>
-        <w:rPr>
-          <w:rFonts w:ascii="Arial" w:hAnsi="Arial" w:cs="Arial"/>
-          <w:bCs/>
-          <w:color w:val="000000" w:themeColor="text1"/>
-          <w:sz w:val="24"/>
-          <w:szCs w:val="24"/>
-          <w:shd w:val="clear" w:color="auto" w:fill="FFFFFF"/>
-        </w:rPr>
-        <w:t>oferecer</w:t>
-      </w:r>
-      <w:r>
-        <w:rPr>
-          <w:rFonts w:ascii="Arial" w:hAnsi="Arial" w:cs="Arial"/>
-          <w:bCs/>
-          <w:color w:val="000000" w:themeColor="text1"/>
-          <w:sz w:val="24"/>
-          <w:szCs w:val="24"/>
-          <w:shd w:val="clear" w:color="auto" w:fill="FFFFFF"/>
-        </w:rPr>
-        <w:t>, melhorando a qualidade de vida, meio ambiente e economia de recursos.</w:t>
+      <w:r>
+        <w:rPr>
+          <w:rFonts w:ascii="Arial" w:hAnsi="Arial" w:cs="Arial"/>
+          <w:bCs/>
+          <w:color w:val="000000" w:themeColor="text1"/>
+          <w:sz w:val="24"/>
+          <w:szCs w:val="24"/>
+          <w:highlight w:val="green"/>
+          <w:shd w:val="clear" w:color="auto" w:fill="FFFFFF"/>
+        </w:rPr>
+        <w:t>Importante deixar claro o quanto pesquisas relacionadas a este tema é importante tanto empiricamente quanto teoricamente.</w:t>
       </w:r>
       <w:r>
         <w:rPr>
@@ -834,9 +558,126 @@
           <w:color w:val="000000" w:themeColor="text1"/>
           <w:sz w:val="24"/>
           <w:szCs w:val="24"/>
-          <w:shd w:val="clear" w:color="auto" w:fill="FFFFFF"/>
-        </w:rPr>
-        <w:t>6. Relevância</w:t>
+          <w:highlight w:val="yellow"/>
+          <w:shd w:val="clear" w:color="auto" w:fill="FFFFFF"/>
+        </w:rPr>
+        <w:t>Na prática a metodologia aplicada para a previsão de produção de alimento é basicamente baseada na experiência pessoal do gestor da cozinha</w:t>
+      </w:r>
+      <w:r>
+        <w:rPr>
+          <w:rFonts w:ascii="Arial" w:hAnsi="Arial" w:cs="Arial"/>
+          <w:bCs/>
+          <w:color w:val="000000" w:themeColor="text1"/>
+          <w:sz w:val="24"/>
+          <w:szCs w:val="24"/>
+          <w:highlight w:val="yellow"/>
+          <w:shd w:val="clear" w:color="auto" w:fill="FFFFFF"/>
+        </w:rPr>
+        <w:t xml:space="preserve"> (QUEM, </w:t>
+      </w:r>
+      <w:r>
+        <w:rPr>
+          <w:rFonts w:ascii="Arial" w:hAnsi="Arial" w:cs="Arial"/>
+          <w:bCs/>
+          <w:color w:val="000000" w:themeColor="text1"/>
+          <w:sz w:val="24"/>
+          <w:szCs w:val="24"/>
+          <w:highlight w:val="yellow"/>
+          <w:shd w:val="clear" w:color="auto" w:fill="FFFFFF"/>
+        </w:rPr>
+        <w:lastRenderedPageBreak/>
+        <w:t>QUANDO)</w:t>
+      </w:r>
+      <w:r>
+        <w:rPr>
+          <w:rFonts w:ascii="Arial" w:hAnsi="Arial" w:cs="Arial"/>
+          <w:bCs/>
+          <w:color w:val="000000" w:themeColor="text1"/>
+          <w:sz w:val="24"/>
+          <w:szCs w:val="24"/>
+          <w:highlight w:val="yellow"/>
+          <w:shd w:val="clear" w:color="auto" w:fill="FFFFFF"/>
+        </w:rPr>
+        <w:t>.</w:t>
+      </w:r>
+      <w:r>
+        <w:rPr>
+          <w:rFonts w:ascii="Arial" w:hAnsi="Arial" w:cs="Arial"/>
+          <w:bCs/>
+          <w:color w:val="000000" w:themeColor="text1"/>
+          <w:sz w:val="24"/>
+          <w:szCs w:val="24"/>
+          <w:shd w:val="clear" w:color="auto" w:fill="FFFFFF"/>
+        </w:rPr>
+        <w:t xml:space="preserve"> </w:t>
+      </w:r>
+      <w:r>
+        <w:rPr>
+          <w:rFonts w:ascii="Arial" w:hAnsi="Arial" w:cs="Arial"/>
+          <w:bCs/>
+          <w:color w:val="000000" w:themeColor="text1"/>
+          <w:sz w:val="24"/>
+          <w:szCs w:val="24"/>
+          <w:highlight w:val="green"/>
+          <w:shd w:val="clear" w:color="auto" w:fill="FFFFFF"/>
+        </w:rPr>
+        <w:t>(Introdução)</w:t>
+      </w:r>
+      <w:r>
+        <w:rPr>
+          <w:rFonts w:ascii="Arial" w:hAnsi="Arial" w:cs="Arial"/>
+          <w:bCs/>
+          <w:color w:val="000000" w:themeColor="text1"/>
+          <w:sz w:val="24"/>
+          <w:szCs w:val="24"/>
+          <w:shd w:val="clear" w:color="auto" w:fill="FFFFFF"/>
+        </w:rPr>
+        <w:t>.</w:t>
+      </w:r>
+      <w:r>
+        <w:rPr>
+          <w:rFonts w:ascii="Arial" w:hAnsi="Arial" w:cs="Arial"/>
+          <w:bCs/>
+          <w:color w:val="000000" w:themeColor="text1"/>
+          <w:sz w:val="24"/>
+          <w:szCs w:val="24"/>
+          <w:shd w:val="clear" w:color="auto" w:fill="FFFFFF"/>
+        </w:rPr>
+        <w:t xml:space="preserve"> Que por ser um método exclusivamente baseado em seus conhecimentos, geram margens de erros enormes, causando assim o desperdício por excesso de produção, que são danos não só ao meio ambiente, mas também um desperdício de recursos monetário para a cozinha responsável</w:t>
+      </w:r>
+      <w:r>
+        <w:rPr>
+          <w:rFonts w:ascii="Arial" w:hAnsi="Arial" w:cs="Arial"/>
+          <w:bCs/>
+          <w:color w:val="000000" w:themeColor="text1"/>
+          <w:sz w:val="24"/>
+          <w:szCs w:val="24"/>
+          <w:shd w:val="clear" w:color="auto" w:fill="FFFFFF"/>
+        </w:rPr>
+        <w:t xml:space="preserve"> </w:t>
+      </w:r>
+      <w:r>
+        <w:rPr>
+          <w:rFonts w:ascii="Arial" w:hAnsi="Arial" w:cs="Arial"/>
+          <w:bCs/>
+          <w:color w:val="000000" w:themeColor="text1"/>
+          <w:sz w:val="24"/>
+          <w:szCs w:val="24"/>
+          <w:highlight w:val="yellow"/>
+          <w:shd w:val="clear" w:color="auto" w:fill="FFFFFF"/>
+        </w:rPr>
+        <w:t>(QUEM, QUANDO)</w:t>
+      </w:r>
+      <w:r>
+        <w:rPr>
+          <w:rFonts w:ascii="Arial" w:hAnsi="Arial" w:cs="Arial"/>
+          <w:bCs/>
+          <w:color w:val="000000" w:themeColor="text1"/>
+          <w:sz w:val="24"/>
+          <w:szCs w:val="24"/>
+          <w:shd w:val="clear" w:color="auto" w:fill="FFFFFF"/>
+        </w:rPr>
+        <w:t>. Por isso é importante a quebra desse paradigma, para uma obter uma previsão mais assertiva e concreta na hora da tomada de decisão.</w:t>
       </w:r>
     </w:p>
     <w:p>
@@ -845,28 +686,69 @@
         <w:jc w:val="both"/>
         <w:rPr>
           <w:rFonts w:ascii="Arial" w:hAnsi="Arial" w:cs="Arial"/>
-          <w:color w:val="000000" w:themeColor="text1"/>
-          <w:sz w:val="24"/>
-          <w:szCs w:val="24"/>
+          <w:bCs/>
+          <w:color w:val="000000" w:themeColor="text1"/>
+          <w:sz w:val="24"/>
+          <w:szCs w:val="24"/>
+          <w:shd w:val="clear" w:color="auto" w:fill="FFFFFF"/>
         </w:rPr>
       </w:pPr>
       <w:r>
         <w:rPr>
           <w:rFonts w:ascii="Arial" w:hAnsi="Arial" w:cs="Arial"/>
-          <w:color w:val="000000" w:themeColor="text1"/>
-          <w:sz w:val="24"/>
-          <w:szCs w:val="24"/>
-        </w:rPr>
-        <w:t xml:space="preserve">Pode-se dizer que este projeto, tendo por finalidade a utilização de </w:t>
+          <w:bCs/>
+          <w:color w:val="000000" w:themeColor="text1"/>
+          <w:sz w:val="24"/>
+          <w:szCs w:val="24"/>
+          <w:shd w:val="clear" w:color="auto" w:fill="FFFFFF"/>
+        </w:rPr>
+        <w:t xml:space="preserve">Além disso, </w:t>
+      </w:r>
+      <w:bookmarkStart w:id="1" w:name="_Hlk22064313"/>
+      <w:r>
+        <w:rPr>
+          <w:rFonts w:ascii="Arial" w:hAnsi="Arial" w:cs="Arial"/>
+          <w:bCs/>
+          <w:color w:val="000000" w:themeColor="text1"/>
+          <w:sz w:val="24"/>
+          <w:szCs w:val="24"/>
+          <w:shd w:val="clear" w:color="auto" w:fill="FFFFFF"/>
+        </w:rPr>
+        <w:t>o estudo de</w:t>
+      </w:r>
+      <w:r>
+        <w:rPr>
+          <w:rFonts w:ascii="Arial" w:hAnsi="Arial" w:cs="Arial"/>
+          <w:bCs/>
+          <w:color w:val="000000" w:themeColor="text1"/>
+          <w:sz w:val="24"/>
+          <w:szCs w:val="24"/>
+          <w:shd w:val="clear" w:color="auto" w:fill="FFFFFF"/>
+        </w:rPr>
+        <w:t xml:space="preserve"> inteligência artificial e</w:t>
+      </w:r>
+      <w:r>
+        <w:rPr>
+          <w:rFonts w:ascii="Arial" w:hAnsi="Arial" w:cs="Arial"/>
+          <w:bCs/>
+          <w:i/>
+          <w:color w:val="000000" w:themeColor="text1"/>
+          <w:sz w:val="24"/>
+          <w:szCs w:val="24"/>
+          <w:shd w:val="clear" w:color="auto" w:fill="FFFFFF"/>
+        </w:rPr>
+        <w:t xml:space="preserve"> </w:t>
       </w:r>
       <w:proofErr w:type="spellStart"/>
       <w:r>
         <w:rPr>
           <w:rFonts w:ascii="Arial" w:hAnsi="Arial" w:cs="Arial"/>
+          <w:bCs/>
           <w:i/>
           <w:color w:val="000000" w:themeColor="text1"/>
           <w:sz w:val="24"/>
           <w:szCs w:val="24"/>
+          <w:shd w:val="clear" w:color="auto" w:fill="FFFFFF"/>
         </w:rPr>
         <w:t>Machine</w:t>
       </w:r>
@@ -874,31 +756,71 @@
       <w:r>
         <w:rPr>
           <w:rFonts w:ascii="Arial" w:hAnsi="Arial" w:cs="Arial"/>
+          <w:bCs/>
           <w:i/>
           <w:color w:val="000000" w:themeColor="text1"/>
           <w:sz w:val="24"/>
           <w:szCs w:val="24"/>
+          <w:shd w:val="clear" w:color="auto" w:fill="FFFFFF"/>
         </w:rPr>
         <w:t xml:space="preserve"> Learning</w:t>
       </w:r>
       <w:r>
         <w:rPr>
           <w:rFonts w:ascii="Arial" w:hAnsi="Arial" w:cs="Arial"/>
-          <w:color w:val="000000" w:themeColor="text1"/>
-          <w:sz w:val="24"/>
-          <w:szCs w:val="24"/>
-        </w:rPr>
-        <w:t xml:space="preserve"> para redução de desperdício de alimentos, trará </w:t>
-      </w:r>
-      <w:r>
-        <w:rPr>
-          <w:rFonts w:ascii="Arial" w:hAnsi="Arial" w:cs="Arial"/>
-          <w:color w:val="000000" w:themeColor="text1"/>
-          <w:sz w:val="24"/>
-          <w:szCs w:val="24"/>
-        </w:rPr>
-        <w:t>incontáveis melhorias para diversos setores da indústria e áreas da sociedade.</w:t>
-      </w:r>
+          <w:bCs/>
+          <w:color w:val="000000" w:themeColor="text1"/>
+          <w:sz w:val="24"/>
+          <w:szCs w:val="24"/>
+          <w:shd w:val="clear" w:color="auto" w:fill="FFFFFF"/>
+        </w:rPr>
+        <w:t xml:space="preserve"> é extremamente importante para um Engenheiro da Computação, pois torna possível </w:t>
+      </w:r>
+      <w:r>
+        <w:rPr>
+          <w:rFonts w:ascii="Arial" w:hAnsi="Arial" w:cs="Arial"/>
+          <w:bCs/>
+          <w:color w:val="000000" w:themeColor="text1"/>
+          <w:sz w:val="24"/>
+          <w:szCs w:val="24"/>
+          <w:shd w:val="clear" w:color="auto" w:fill="FFFFFF"/>
+        </w:rPr>
+        <w:t xml:space="preserve">gerenciar diversas atividades e tomadas de decisões, exigindo o máximo do que as máquinas podem </w:t>
+      </w:r>
+      <w:r>
+        <w:rPr>
+          <w:rFonts w:ascii="Arial" w:hAnsi="Arial" w:cs="Arial"/>
+          <w:bCs/>
+          <w:color w:val="000000" w:themeColor="text1"/>
+          <w:sz w:val="24"/>
+          <w:szCs w:val="24"/>
+          <w:shd w:val="clear" w:color="auto" w:fill="FFFFFF"/>
+        </w:rPr>
+        <w:t>oferecer</w:t>
+      </w:r>
+      <w:r>
+        <w:rPr>
+          <w:rFonts w:ascii="Arial" w:hAnsi="Arial" w:cs="Arial"/>
+          <w:bCs/>
+          <w:color w:val="000000" w:themeColor="text1"/>
+          <w:sz w:val="24"/>
+          <w:szCs w:val="24"/>
+          <w:shd w:val="clear" w:color="auto" w:fill="FFFFFF"/>
+        </w:rPr>
+        <w:t>, melhorando a qualidade de vida, meio ambiente e economia de recursos.</w:t>
+      </w:r>
+      <w:r>
+        <w:rPr>
+          <w:rFonts w:ascii="Arial" w:hAnsi="Arial" w:cs="Arial"/>
+          <w:bCs/>
+          <w:color w:val="000000" w:themeColor="text1"/>
+          <w:sz w:val="24"/>
+          <w:szCs w:val="24"/>
+          <w:shd w:val="clear" w:color="auto" w:fill="FFFFFF"/>
+        </w:rPr>
+        <w:t xml:space="preserve"> </w:t>
+      </w:r>
+      <w:bookmarkEnd w:id="1"/>
     </w:p>
     <w:p>
       <w:pPr>
@@ -906,127 +828,23 @@
         <w:jc w:val="both"/>
         <w:rPr>
           <w:rFonts w:ascii="Arial" w:hAnsi="Arial" w:cs="Arial"/>
-          <w:color w:val="000000" w:themeColor="text1"/>
-          <w:sz w:val="24"/>
-          <w:szCs w:val="24"/>
+          <w:bCs/>
+          <w:color w:val="000000" w:themeColor="text1"/>
+          <w:sz w:val="24"/>
+          <w:szCs w:val="24"/>
+          <w:shd w:val="clear" w:color="auto" w:fill="FFFFFF"/>
         </w:rPr>
       </w:pPr>
       <w:r>
         <w:rPr>
           <w:rFonts w:ascii="Arial" w:hAnsi="Arial" w:cs="Arial"/>
-          <w:color w:val="000000" w:themeColor="text1"/>
-          <w:sz w:val="24"/>
-          <w:szCs w:val="24"/>
-        </w:rPr>
-        <w:t xml:space="preserve">Um setor que certamente verá relevância no trabalho são as empresas, visto que é </w:t>
-      </w:r>
-      <w:r>
-        <w:rPr>
-          <w:rFonts w:ascii="Arial" w:hAnsi="Arial" w:cs="Arial"/>
-          <w:color w:val="000000" w:themeColor="text1"/>
-          <w:sz w:val="24"/>
-          <w:szCs w:val="24"/>
-        </w:rPr>
-        <w:t xml:space="preserve">notável a economia gerada </w:t>
-      </w:r>
-      <w:r>
-        <w:rPr>
-          <w:rFonts w:ascii="Arial" w:hAnsi="Arial" w:cs="Arial"/>
-          <w:color w:val="000000" w:themeColor="text1"/>
-          <w:sz w:val="24"/>
-          <w:szCs w:val="24"/>
-        </w:rPr>
-        <w:t>por conta d</w:t>
-      </w:r>
-      <w:r>
-        <w:rPr>
-          <w:rFonts w:ascii="Arial" w:hAnsi="Arial" w:cs="Arial"/>
-          <w:color w:val="000000" w:themeColor="text1"/>
-          <w:sz w:val="24"/>
-          <w:szCs w:val="24"/>
-        </w:rPr>
-        <w:t>a redução de alimento</w:t>
-      </w:r>
-      <w:r>
-        <w:rPr>
-          <w:rFonts w:ascii="Arial" w:hAnsi="Arial" w:cs="Arial"/>
-          <w:color w:val="000000" w:themeColor="text1"/>
-          <w:sz w:val="24"/>
-          <w:szCs w:val="24"/>
-        </w:rPr>
-        <w:t>s</w:t>
-      </w:r>
-      <w:r>
-        <w:rPr>
-          <w:rFonts w:ascii="Arial" w:hAnsi="Arial" w:cs="Arial"/>
-          <w:color w:val="000000" w:themeColor="text1"/>
-          <w:sz w:val="24"/>
-          <w:szCs w:val="24"/>
-        </w:rPr>
-        <w:t xml:space="preserve"> desperdiçado</w:t>
-      </w:r>
-      <w:r>
-        <w:rPr>
-          <w:rFonts w:ascii="Arial" w:hAnsi="Arial" w:cs="Arial"/>
-          <w:color w:val="000000" w:themeColor="text1"/>
-          <w:sz w:val="24"/>
-          <w:szCs w:val="24"/>
-        </w:rPr>
-        <w:t>s ou ainda n</w:t>
-      </w:r>
-      <w:r>
-        <w:rPr>
-          <w:rFonts w:ascii="Arial" w:hAnsi="Arial" w:cs="Arial"/>
-          <w:color w:val="000000" w:themeColor="text1"/>
-          <w:sz w:val="24"/>
-          <w:szCs w:val="24"/>
-        </w:rPr>
-        <w:t xml:space="preserve">o gasto </w:t>
-      </w:r>
-      <w:r>
-        <w:rPr>
-          <w:rFonts w:ascii="Arial" w:hAnsi="Arial" w:cs="Arial"/>
-          <w:color w:val="000000" w:themeColor="text1"/>
-          <w:sz w:val="24"/>
-          <w:szCs w:val="24"/>
-        </w:rPr>
-        <w:t xml:space="preserve">para destinar </w:t>
-      </w:r>
-      <w:r>
-        <w:rPr>
-          <w:rFonts w:ascii="Arial" w:hAnsi="Arial" w:cs="Arial"/>
-          <w:color w:val="000000" w:themeColor="text1"/>
-          <w:sz w:val="24"/>
-          <w:szCs w:val="24"/>
-        </w:rPr>
-        <w:t>detritos alimentares</w:t>
-      </w:r>
-      <w:r>
-        <w:rPr>
-          <w:rFonts w:ascii="Arial" w:hAnsi="Arial" w:cs="Arial"/>
-          <w:color w:val="000000" w:themeColor="text1"/>
-          <w:sz w:val="24"/>
-          <w:szCs w:val="24"/>
-        </w:rPr>
-        <w:t>, f</w:t>
-      </w:r>
-      <w:r>
-        <w:rPr>
-          <w:rFonts w:ascii="Arial" w:hAnsi="Arial" w:cs="Arial"/>
-          <w:color w:val="000000" w:themeColor="text1"/>
-          <w:sz w:val="24"/>
-          <w:szCs w:val="24"/>
-        </w:rPr>
-        <w:t>azendo assim com que o lucro da empresa tenha um leve acréscimo, dinheiro no qual poderá ser destinado a investimento em tecnolog</w:t>
-      </w:r>
-      <w:r>
-        <w:rPr>
-          <w:rFonts w:ascii="Arial" w:hAnsi="Arial" w:cs="Arial"/>
-          <w:color w:val="000000" w:themeColor="text1"/>
-          <w:sz w:val="24"/>
-          <w:szCs w:val="24"/>
-        </w:rPr>
-        <w:t>ia, melhorias de processos ou simplesmente aumento do faturamento.</w:t>
+          <w:bCs/>
+          <w:color w:val="000000" w:themeColor="text1"/>
+          <w:sz w:val="24"/>
+          <w:szCs w:val="24"/>
+          <w:shd w:val="clear" w:color="auto" w:fill="FFFFFF"/>
+        </w:rPr>
+        <w:t>6. Relevância</w:t>
       </w:r>
     </w:p>
     <w:p>
@@ -1040,6 +858,197 @@
           <w:szCs w:val="24"/>
         </w:rPr>
       </w:pPr>
+      <w:bookmarkStart w:id="2" w:name="_Hlk22064177"/>
+      <w:r>
+        <w:rPr>
+          <w:rFonts w:ascii="Arial" w:hAnsi="Arial" w:cs="Arial"/>
+          <w:color w:val="000000" w:themeColor="text1"/>
+          <w:sz w:val="24"/>
+          <w:szCs w:val="24"/>
+        </w:rPr>
+        <w:t xml:space="preserve">Pode-se dizer que este projeto, tendo por finalidade a utilização de </w:t>
+      </w:r>
+      <w:proofErr w:type="spellStart"/>
+      <w:r>
+        <w:rPr>
+          <w:rFonts w:ascii="Arial" w:hAnsi="Arial" w:cs="Arial"/>
+          <w:i/>
+          <w:color w:val="000000" w:themeColor="text1"/>
+          <w:sz w:val="24"/>
+          <w:szCs w:val="24"/>
+        </w:rPr>
+        <w:t>Machine</w:t>
+      </w:r>
+      <w:proofErr w:type="spellEnd"/>
+      <w:r>
+        <w:rPr>
+          <w:rFonts w:ascii="Arial" w:hAnsi="Arial" w:cs="Arial"/>
+          <w:i/>
+          <w:color w:val="000000" w:themeColor="text1"/>
+          <w:sz w:val="24"/>
+          <w:szCs w:val="24"/>
+        </w:rPr>
+        <w:t xml:space="preserve"> Learning</w:t>
+      </w:r>
+      <w:r>
+        <w:rPr>
+          <w:rFonts w:ascii="Arial" w:hAnsi="Arial" w:cs="Arial"/>
+          <w:color w:val="000000" w:themeColor="text1"/>
+          <w:sz w:val="24"/>
+          <w:szCs w:val="24"/>
+        </w:rPr>
+        <w:t xml:space="preserve"> para redução de desperdício de alimentos, trará </w:t>
+      </w:r>
+      <w:r>
+        <w:rPr>
+          <w:rFonts w:ascii="Arial" w:hAnsi="Arial" w:cs="Arial"/>
+          <w:color w:val="000000" w:themeColor="text1"/>
+          <w:sz w:val="24"/>
+          <w:szCs w:val="24"/>
+        </w:rPr>
+        <w:t>incontáveis melhorias para diversos setores da indústria e áreas da sociedade.</w:t>
+      </w:r>
+    </w:p>
+    <w:p>
+      <w:pPr>
+        <w:spacing w:line="360" w:lineRule="auto"/>
+        <w:jc w:val="both"/>
+        <w:rPr>
+          <w:rFonts w:ascii="Arial" w:hAnsi="Arial" w:cs="Arial"/>
+          <w:color w:val="000000" w:themeColor="text1"/>
+          <w:sz w:val="24"/>
+          <w:szCs w:val="24"/>
+        </w:rPr>
+      </w:pPr>
+      <w:r>
+        <w:rPr>
+          <w:rFonts w:ascii="Arial" w:hAnsi="Arial" w:cs="Arial"/>
+          <w:color w:val="000000" w:themeColor="text1"/>
+          <w:sz w:val="24"/>
+          <w:szCs w:val="24"/>
+        </w:rPr>
+        <w:t xml:space="preserve">Um setor que certamente verá relevância no trabalho são as empresas, visto que é </w:t>
+      </w:r>
+      <w:r>
+        <w:rPr>
+          <w:rFonts w:ascii="Arial" w:hAnsi="Arial" w:cs="Arial"/>
+          <w:color w:val="000000" w:themeColor="text1"/>
+          <w:sz w:val="24"/>
+          <w:szCs w:val="24"/>
+        </w:rPr>
+        <w:t xml:space="preserve">notável a economia gerada </w:t>
+      </w:r>
+      <w:r>
+        <w:rPr>
+          <w:rFonts w:ascii="Arial" w:hAnsi="Arial" w:cs="Arial"/>
+          <w:color w:val="000000" w:themeColor="text1"/>
+          <w:sz w:val="24"/>
+          <w:szCs w:val="24"/>
+        </w:rPr>
+        <w:t>por conta d</w:t>
+      </w:r>
+      <w:r>
+        <w:rPr>
+          <w:rFonts w:ascii="Arial" w:hAnsi="Arial" w:cs="Arial"/>
+          <w:color w:val="000000" w:themeColor="text1"/>
+          <w:sz w:val="24"/>
+          <w:szCs w:val="24"/>
+        </w:rPr>
+        <w:t>a redução de alimento</w:t>
+      </w:r>
+      <w:r>
+        <w:rPr>
+          <w:rFonts w:ascii="Arial" w:hAnsi="Arial" w:cs="Arial"/>
+          <w:color w:val="000000" w:themeColor="text1"/>
+          <w:sz w:val="24"/>
+          <w:szCs w:val="24"/>
+        </w:rPr>
+        <w:t>s</w:t>
+      </w:r>
+      <w:r>
+        <w:rPr>
+          <w:rFonts w:ascii="Arial" w:hAnsi="Arial" w:cs="Arial"/>
+          <w:color w:val="000000" w:themeColor="text1"/>
+          <w:sz w:val="24"/>
+          <w:szCs w:val="24"/>
+        </w:rPr>
+        <w:t xml:space="preserve"> desperdiçado</w:t>
+      </w:r>
+      <w:r>
+        <w:rPr>
+          <w:rFonts w:ascii="Arial" w:hAnsi="Arial" w:cs="Arial"/>
+          <w:color w:val="000000" w:themeColor="text1"/>
+          <w:sz w:val="24"/>
+          <w:szCs w:val="24"/>
+        </w:rPr>
+        <w:t>s ou ainda n</w:t>
+      </w:r>
+      <w:r>
+        <w:rPr>
+          <w:rFonts w:ascii="Arial" w:hAnsi="Arial" w:cs="Arial"/>
+          <w:color w:val="000000" w:themeColor="text1"/>
+          <w:sz w:val="24"/>
+          <w:szCs w:val="24"/>
+        </w:rPr>
+        <w:t xml:space="preserve">o gasto </w:t>
+      </w:r>
+      <w:r>
+        <w:rPr>
+          <w:rFonts w:ascii="Arial" w:hAnsi="Arial" w:cs="Arial"/>
+          <w:color w:val="000000" w:themeColor="text1"/>
+          <w:sz w:val="24"/>
+          <w:szCs w:val="24"/>
+        </w:rPr>
+        <w:t xml:space="preserve">para destinar </w:t>
+      </w:r>
+      <w:r>
+        <w:rPr>
+          <w:rFonts w:ascii="Arial" w:hAnsi="Arial" w:cs="Arial"/>
+          <w:color w:val="000000" w:themeColor="text1"/>
+          <w:sz w:val="24"/>
+          <w:szCs w:val="24"/>
+        </w:rPr>
+        <w:t>detritos alimentares</w:t>
+      </w:r>
+      <w:r>
+        <w:rPr>
+          <w:rFonts w:ascii="Arial" w:hAnsi="Arial" w:cs="Arial"/>
+          <w:color w:val="000000" w:themeColor="text1"/>
+          <w:sz w:val="24"/>
+          <w:szCs w:val="24"/>
+        </w:rPr>
+        <w:t>, f</w:t>
+      </w:r>
+      <w:r>
+        <w:rPr>
+          <w:rFonts w:ascii="Arial" w:hAnsi="Arial" w:cs="Arial"/>
+          <w:color w:val="000000" w:themeColor="text1"/>
+          <w:sz w:val="24"/>
+          <w:szCs w:val="24"/>
+        </w:rPr>
+        <w:t>azendo assim com que o lucro da empresa tenha um leve acréscimo, dinheiro no qual poderá ser destinado a investimento em tecnolog</w:t>
+      </w:r>
+      <w:r>
+        <w:rPr>
+          <w:rFonts w:ascii="Arial" w:hAnsi="Arial" w:cs="Arial"/>
+          <w:color w:val="000000" w:themeColor="text1"/>
+          <w:sz w:val="24"/>
+          <w:szCs w:val="24"/>
+        </w:rPr>
+        <w:t>ia, melhorias de processos ou simplesmente aumento do faturamento.</w:t>
+      </w:r>
+    </w:p>
+    <w:p>
+      <w:pPr>
+        <w:spacing w:line="360" w:lineRule="auto"/>
+        <w:jc w:val="both"/>
+        <w:rPr>
+          <w:rFonts w:ascii="Arial" w:hAnsi="Arial" w:cs="Arial"/>
+          <w:color w:val="000000" w:themeColor="text1"/>
+          <w:sz w:val="24"/>
+          <w:szCs w:val="24"/>
+        </w:rPr>
+      </w:pPr>
       <w:r>
         <w:rPr>
           <w:rFonts w:ascii="Arial" w:hAnsi="Arial" w:cs="Arial"/>
@@ -1214,20 +1223,10 @@
           <w:sz w:val="24"/>
           <w:szCs w:val="24"/>
         </w:rPr>
-        <w:t xml:space="preserve">de suma importância a redução do desperdício alimentar, </w:t>
-      </w:r>
-      <w:bookmarkStart w:id="0" w:name="_GoBack"/>
-      <w:bookmarkEnd w:id="0"/>
-      <w:r>
-        <w:rPr>
-          <w:rFonts w:ascii="Arial" w:hAnsi="Arial" w:cs="Arial"/>
-          <w:color w:val="000000" w:themeColor="text1"/>
-          <w:sz w:val="24"/>
-          <w:szCs w:val="24"/>
-        </w:rPr>
-        <w:t>para que seja possível cada vez mais o alcance do equilíbrio entre a relação do ser humano e os componentes da natureza.</w:t>
+        <w:t>de suma importância a redução do desperdício alimentar, para que seja possível cada vez mais o alcance do equilíbrio entre a relação do ser humano e os componentes da natureza.</w:t>
       </w:r>
     </w:p>
+    <w:bookmarkEnd w:id="2"/>
     <w:p>
       <w:pPr>
         <w:spacing w:line="360" w:lineRule="auto"/>
@@ -1265,7 +1264,7 @@
 </file>
 
 <file path=word/styles.xml><?xml version="1.0" encoding="utf-8"?>
-<w:styles xmlns:mc="http://schemas.openxmlformats.org/markup-compatibility/2006" xmlns:r="http://schemas.openxmlformats.org/officeDocument/2006/relationships" xmlns:w="http://schemas.openxmlformats.org/wordprocessingml/2006/main" xmlns:w14="http://schemas.microsoft.com/office/word/2010/wordml" xmlns:w15="http://schemas.microsoft.com/office/word/2012/wordml" xmlns:w16se="http://schemas.microsoft.com/office/word/2015/wordml/symex" mc:Ignorable="w14 w15 w16se">
+<w:styles xmlns:mc="http://schemas.openxmlformats.org/markup-compatibility/2006" xmlns:r="http://schemas.openxmlformats.org/officeDocument/2006/relationships" xmlns:w="http://schemas.openxmlformats.org/wordprocessingml/2006/main" xmlns:w14="http://schemas.microsoft.com/office/word/2010/wordml" xmlns:w15="http://schemas.microsoft.com/office/word/2012/wordml" xmlns:w16cid="http://schemas.microsoft.com/office/word/2016/wordml/cid" xmlns:w16se="http://schemas.microsoft.com/office/word/2015/wordml/symex" mc:Ignorable="w14 w15 w16se w16cid">
   <w:docDefaults>
     <w:rPrDefault>
       <w:rPr>
@@ -1281,7 +1280,7 @@
       </w:pPr>
     </w:pPrDefault>
   </w:docDefaults>
-  <w:latentStyles w:defLockedState="0" w:defUIPriority="99" w:defSemiHidden="0" w:defUnhideWhenUsed="0" w:defQFormat="0" w:count="371">
+  <w:latentStyles w:defLockedState="0" w:defUIPriority="99" w:defSemiHidden="0" w:defUnhideWhenUsed="0" w:defQFormat="0" w:count="377">
     <w:lsdException w:name="Normal" w:uiPriority="0" w:qFormat="1"/>
     <w:lsdException w:name="heading 1" w:uiPriority="9" w:qFormat="1"/>
     <w:lsdException w:name="heading 2" w:semiHidden="1" w:uiPriority="9" w:unhideWhenUsed="1" w:qFormat="1"/>
@@ -1429,11 +1428,8 @@
     <w:lsdException w:name="Table 3D effects 3" w:semiHidden="1" w:unhideWhenUsed="1"/>
     <w:lsdException w:name="Table Contemporary" w:semiHidden="1" w:unhideWhenUsed="1"/>
     <w:lsdException w:name="Table Elegant" w:semiHidden="1" w:unhideWhenUsed="1"/>
-    <w:lsdException w:name="Table Professional" w:semiHidden="1" w:unhideWhenUsed="1"/>
     <w:lsdException w:name="Table Subtle 1" w:semiHidden="1" w:unhideWhenUsed="1"/>
     <w:lsdException w:name="Table Subtle 2" w:semiHidden="1" w:unhideWhenUsed="1"/>
-    <w:lsdException w:name="Table Web 1" w:semiHidden="1" w:unhideWhenUsed="1"/>
-    <w:lsdException w:name="Table Web 2" w:semiHidden="1" w:unhideWhenUsed="1"/>
     <w:lsdException w:name="Table Web 3" w:semiHidden="1" w:unhideWhenUsed="1"/>
     <w:lsdException w:name="Balloon Text" w:semiHidden="1" w:unhideWhenUsed="1"/>
     <w:lsdException w:name="Table Grid" w:uiPriority="39"/>
@@ -1653,6 +1649,12 @@
     <w:lsdException w:name="List Table 5 Dark Accent 6" w:uiPriority="50"/>
     <w:lsdException w:name="List Table 6 Colorful Accent 6" w:uiPriority="51"/>
     <w:lsdException w:name="List Table 7 Colorful Accent 6" w:uiPriority="52"/>
+    <w:lsdException w:name="Mention" w:semiHidden="1" w:unhideWhenUsed="1"/>
+    <w:lsdException w:name="Smart Hyperlink" w:semiHidden="1" w:unhideWhenUsed="1"/>
+    <w:lsdException w:name="Hashtag" w:semiHidden="1" w:unhideWhenUsed="1"/>
+    <w:lsdException w:name="Unresolved Mention" w:semiHidden="1" w:unhideWhenUsed="1"/>
+    <w:lsdException w:name="Smart Link" w:semiHidden="1" w:unhideWhenUsed="1"/>
+    <w:lsdException w:name="Smart Link Error" w:semiHidden="1" w:unhideWhenUsed="1"/>
   </w:latentStyles>
   <w:style w:type="paragraph" w:default="1" w:styleId="Normal">
     <w:name w:val="Normal"/>

</xml_diff>